<commit_message>
Added testing + reliability
</commit_message>
<xml_diff>
--- a/Task1/Report/Task 1.docx
+++ b/Task1/Report/Task 1.docx
@@ -333,7 +333,6 @@
         <w:t>Compatibility with the gathered data</w:t>
       </w:r>
     </w:p>
-    <w:p/>
     <w:p>
       <w:pPr>
         <w:spacing w:before="240"/>
@@ -364,16 +363,76 @@
       <w:pPr>
         <w:spacing w:before="240"/>
       </w:pPr>
+      <w:r>
+        <w:t>Testing is a practice of running a program with direct intention of finding a previously undiscovered fault. Depending on the complexity of the code and availability of resources, it may be difficult to carry out a full test of the code. For example, the time/cost implications may be too severe or the code may require a piece of hardware that is unavailable. Also, testing becomes more difficult with increase of complexity of the system.</w:t>
+      </w:r>
     </w:p>
     <w:p>
       <w:pPr>
         <w:spacing w:before="240"/>
       </w:pPr>
+      <w:r>
+        <w:t>Therefore testing should be carried out whenever it is feasible to do so. Furthermore it is a process that requires strategy and planning as, in order to deliver a robust piece of code, many tests would be required. It may thus be necessary, at least from cost/time investment perspective, to automate testing as much as possible.</w:t>
+      </w:r>
     </w:p>
     <w:p>
       <w:pPr>
         <w:spacing w:before="240"/>
       </w:pPr>
+      <w:r>
+        <w:t>The aim of testing is to indicate presence of errors and reduce defects. However testing has some limitations</w:t>
+      </w:r>
+      <w:r>
+        <w:t xml:space="preserve"> so far as the extent of testing is determined by various standards - in-house, national and international.</w:t>
+      </w:r>
+    </w:p>
+    <w:p>
+      <w:pPr>
+        <w:spacing w:before="240"/>
+      </w:pPr>
+      <w:r>
+        <w:t>There are two types of testing, static and dynamic. Static testing focuses mainly on error prevention through code inspection or automatic tests by various tools or computers.</w:t>
+      </w:r>
+      <w:r>
+        <w:t xml:space="preserve"> The tools include MISRA C, Embedded C++, and Lint. The code is not compiled or run during static testing.</w:t>
+      </w:r>
+    </w:p>
+    <w:p>
+      <w:pPr>
+        <w:spacing w:before="240"/>
+      </w:pPr>
+      <w:r>
+        <w:t xml:space="preserve">Dynamic testing is different from static testing in requiring the code to be compiled and run. Manual testing would include use by ‘beta’ testers or end users. It can also be tested automatically through heap checking which involves checking whether there is sufficient memory for the dynamic variables, that no garbage data is collected </w:t>
+      </w:r>
+      <w:r>
+        <w:t>and stack checking</w:t>
+      </w:r>
+      <w:r>
+        <w:t xml:space="preserve"> where </w:t>
+      </w:r>
+      <w:r>
+        <w:t>actual memory use is compared to the defined value.</w:t>
+      </w:r>
+    </w:p>
+    <w:p>
+      <w:pPr>
+        <w:spacing w:before="240"/>
+      </w:pPr>
+      <w:r>
+        <w:lastRenderedPageBreak/>
+        <w:t>Furthermore there is white box testing which focuses on individual functional blocks and black box testing which focuses on the operation of the code as a whole on the interface level.</w:t>
+      </w:r>
+    </w:p>
+    <w:p>
+      <w:pPr>
+        <w:spacing w:before="240"/>
+      </w:pPr>
+      <w:r>
+        <w:t>The tests can be perfo</w:t>
+      </w:r>
+      <w:r>
+        <w:t>rmed either by an in-house software developer team or outsources to independent tester.</w:t>
+      </w:r>
     </w:p>
     <w:p>
       <w:pPr>
@@ -393,7 +452,40 @@
         <w:t>Reliability</w:t>
       </w:r>
     </w:p>
-    <w:p/>
+    <w:p>
+      <w:r>
+        <w:t>Reliability is defined as the probability that the software does not fail in a specified time frame and environment.</w:t>
+      </w:r>
+    </w:p>
+    <w:p>
+      <w:r>
+        <w:t>The interesting thing about reliability when applied to code is that, while physical objects may be subject to wear and tear, software is very much the opposite of that in a sense that it becomes more refined with each revision that correct the known defects.</w:t>
+      </w:r>
+    </w:p>
+    <w:p>
+      <w:r>
+        <w:t xml:space="preserve">There are three </w:t>
+      </w:r>
+      <w:r>
+        <w:t>stages of software failure.</w:t>
+      </w:r>
+    </w:p>
+    <w:p>
+      <w:r>
+        <w:t xml:space="preserve">Fault is a defect that can propagate to the subsequent software components and cause errors down the line. </w:t>
+      </w:r>
+      <w:r>
+        <w:t>Errors occur</w:t>
+      </w:r>
+      <w:r>
+        <w:t xml:space="preserve"> when the actual state of the software is different from the defined state, causing failure. </w:t>
+      </w:r>
+      <w:r>
+        <w:t>Failure then occurs when the component ceases to perform its function.</w:t>
+      </w:r>
+      <w:bookmarkStart w:id="0" w:name="_GoBack"/>
+      <w:bookmarkEnd w:id="0"/>
+    </w:p>
     <w:p>
       <w:pPr>
         <w:rPr>
@@ -402,7 +494,6 @@
           <w:u w:val="single"/>
         </w:rPr>
       </w:pPr>
-      <w:bookmarkStart w:id="0" w:name="_GoBack"/>
       <w:r>
         <w:rPr>
           <w:b/>
@@ -412,7 +503,6 @@
         <w:t>Conclusion</w:t>
       </w:r>
     </w:p>
-    <w:bookmarkEnd w:id="0"/>
     <w:p/>
     <w:p/>
     <w:sectPr>

</xml_diff>